<commit_message>
V4-Menu Added with only play button used
</commit_message>
<xml_diff>
--- a/documentation/Journal.docx
+++ b/documentation/Journal.docx
@@ -5,7 +5,9 @@
   <w:body>
     <w:p>
       <w:pPr>
-        <w:contextualSpacing w:val="0"/>
+        <w:spacing w:lineRule="auto" w:line="276"/>
+        <w:contextualSpacing w:val="0"/>
+        <w:jc w:val="center"/>
       </w:pPr>
       <w:r>
         <w:rPr>
@@ -16,6 +18,7 @@
     </w:p>
     <w:p>
       <w:pPr>
+        <w:spacing w:lineRule="auto" w:line="276"/>
         <w:contextualSpacing w:val="0"/>
       </w:pPr>
       <w:r>
@@ -49,16 +52,18 @@
     </w:p>
     <w:p>
       <w:pPr>
-        <w:contextualSpacing w:val="0"/>
-      </w:pPr>
-      <w:r>
-        <w:rPr>
-          <w:rtl w:val="0"/>
-        </w:rPr>
-      </w:r>
-    </w:p>
-    <w:p>
-      <w:pPr>
+        <w:spacing w:lineRule="auto" w:line="276"/>
+        <w:contextualSpacing w:val="0"/>
+      </w:pPr>
+      <w:r>
+        <w:rPr>
+          <w:rtl w:val="0"/>
+        </w:rPr>
+      </w:r>
+    </w:p>
+    <w:p>
+      <w:pPr>
+        <w:spacing w:lineRule="auto" w:line="276"/>
         <w:contextualSpacing w:val="0"/>
       </w:pPr>
       <w:r>
@@ -71,24 +76,74 @@
     </w:p>
     <w:p>
       <w:pPr>
-        <w:contextualSpacing w:val="0"/>
-      </w:pPr>
-      <w:r>
-        <w:rPr>
-          <w:rtl w:val="0"/>
-        </w:rPr>
-      </w:r>
-    </w:p>
-    <w:p>
-      <w:pPr>
-        <w:contextualSpacing w:val="0"/>
-      </w:pPr>
-      <w:r>
-        <w:rPr>
-          <w:highlight w:val="white"/>
-          <w:rtl w:val="0"/>
-        </w:rPr>
-        <w:t xml:space="preserve">Being 3-4 weeks into the project, we are now beginning to see the overall look of game. We have implemented some new features such as orthographic camera and Box2D. We also set up the GIT so we can share our projects in between our team . Our challenges were mainly dealing with SDK and gradle version conflicts. We managed to pull,fetch and commit changes. We progressed on the idea of branching all of our related code is under one repository (Flightless Fury).  We managed to add physics to the action listener. This way we can building our game on  button control. We are now working on angling our image with button control. We had difficulties as we were rotating the wrong texture/ sprite. This week we shift our approach to put everything together. This initial process started out with the creating of side scrolling. Compared to what our group did last year, we discovered a new way to do things. We are now using a texture wrapper, which wraps the around the exiting image to prevent spectator lines. The next approach was to configure all the physics aspects of our game. But during this process, Deep had a error when running GenyMotion external emulator. His device would not startup, but thankfully the solution was found online. The problems were piled on by one. This time we had difficulties with running  the project. The ADB was not responding, this was caused by an abnormality in the run configuration. This was a common problem, with a simple solution. We simply had to go to CMD and type the command, </w:t>
+        <w:spacing w:lineRule="auto" w:line="276"/>
+        <w:contextualSpacing w:val="0"/>
+      </w:pPr>
+      <w:r>
+        <w:rPr>
+          <w:rtl w:val="0"/>
+        </w:rPr>
+      </w:r>
+    </w:p>
+    <w:p>
+      <w:pPr>
+        <w:spacing w:lineRule="auto" w:line="276"/>
+        <w:contextualSpacing w:val="0"/>
+      </w:pPr>
+      <w:r>
+        <w:rPr>
+          <w:highlight w:val="white"/>
+          <w:rtl w:val="0"/>
+        </w:rPr>
+        <w:t xml:space="preserve">Being 3-4 weeks into the project, we are now beginning to see the overall look of game. We have implemented some new features such as orthographic camera and Box2D. We also set up the GIT so we can share our projects in between our team . Our challenges were mainly dealing with SDK and gradle version conflicts. We managed to pull,fetch and commit changes. We progressed on the idea of branching all of our related code is under one repository (Flightless Fury).  We managed to add physics to the action listener. </w:t>
+      </w:r>
+    </w:p>
+    <w:p>
+      <w:pPr>
+        <w:spacing w:lineRule="auto" w:line="276"/>
+        <w:contextualSpacing w:val="0"/>
+      </w:pPr>
+      <w:r>
+        <w:rPr>
+          <w:rtl w:val="0"/>
+        </w:rPr>
+      </w:r>
+    </w:p>
+    <w:p>
+      <w:pPr>
+        <w:spacing w:lineRule="auto" w:line="276"/>
+        <w:contextualSpacing w:val="0"/>
+      </w:pPr>
+      <w:r>
+        <w:rPr>
+          <w:highlight w:val="white"/>
+          <w:rtl w:val="0"/>
+        </w:rPr>
+        <w:t xml:space="preserve">This way we can building our game on  button control. We are now working on angling our image with button control. We had difficulties as we were rotating the wrong texture/ sprite. This week we shift our approach to put everything together. This initial process started out with the creating of side scrolling. </w:t>
+      </w:r>
+    </w:p>
+    <w:p>
+      <w:pPr>
+        <w:spacing w:lineRule="auto" w:line="276"/>
+        <w:contextualSpacing w:val="0"/>
+      </w:pPr>
+      <w:r>
+        <w:rPr>
+          <w:rtl w:val="0"/>
+        </w:rPr>
+      </w:r>
+    </w:p>
+    <w:p>
+      <w:pPr>
+        <w:spacing w:lineRule="auto" w:line="276"/>
+        <w:contextualSpacing w:val="0"/>
+      </w:pPr>
+      <w:r>
+        <w:rPr>
+          <w:highlight w:val="white"/>
+          <w:rtl w:val="0"/>
+        </w:rPr>
+        <w:t xml:space="preserve">Compared to what our group did last year, we discovered a new way to do things. We are now using a texture wrapper, which wraps the around the exiting image to prevent spectator lines. The next approach was to configure all the physics aspects of our game. But during this process, Deep had a error when running GenyMotion external emulator. His device would not startup, but thankfully the solution was found online. The problems were piled on by one. This time we had difficulties with running  the project. The ADB was not responding, this was caused by an abnormality in the run configuration. This was a common problem, with a simple solution. We simply had to go to CMD and type the command, </w:t>
       </w:r>
       <w:r>
         <w:rPr>
@@ -103,7 +158,20 @@
           <w:highlight w:val="white"/>
           <w:rtl w:val="0"/>
         </w:rPr>
-        <w:t xml:space="preserve"> More is explained on the third wip. </w:t>
+        <w:t xml:space="preserve"> More is explained on the third W.I.P. </w:t>
+      </w:r>
+    </w:p>
+    <w:p>
+      <w:pPr>
+        <w:spacing w:lineRule="auto" w:line="276"/>
+        <w:contextualSpacing w:val="0"/>
+      </w:pPr>
+      <w:r>
+        <w:rPr>
+          <w:highlight w:val="white"/>
+          <w:rtl w:val="0"/>
+        </w:rPr>
+        <w:t xml:space="preserve">This week was based on the architecture of program. We split the code into multiple classes, which makes the actual program easier to debug. We are also having difficulties with File I/O. Mr.Grondin showed Deep Aaron and Grimes code with used FileIO. Based on that, the focus is integrate that into our game. The next step is to add accelerometer. This is a built in functionality, which LibGDX has an API for. We now have a fuel bar which is based on an inbuilt timer. Power-ups and points are placed in the game, and negative attributes such as enemy birds are also present. Distance, points, fuel, speed are dynamically set  and updated at every instance. The next focus is working on our presentation. We met up every lunch to work on your presentation, we also set up a specific time to  meet up online.</w:t>
       </w:r>
       <w:r>
         <w:rPr>

</xml_diff>